<commit_message>
added pdf for doc
</commit_message>
<xml_diff>
--- a/Abgabe Bärn häckt/BernHackt_ Jury Documentation.docx
+++ b/Abgabe Bärn häckt/BernHackt_ Jury Documentation.docx
@@ -11,6 +11,8 @@
       <w:bookmarkStart w:id="1" w:name="_Toc67881952"/>
       <w:bookmarkStart w:id="2" w:name="_Toc67882044"/>
       <w:bookmarkStart w:id="3" w:name="_Toc297192529"/>
+      <w:bookmarkStart w:id="4" w:name="_GoBack"/>
+      <w:bookmarkEnd w:id="4"/>
       <w:r>
         <w:rPr>
           <w:noProof/>
@@ -283,7 +285,7 @@
           <w:lang w:eastAsia="en-US"/>
         </w:rPr>
       </w:pPr>
-      <w:bookmarkStart w:id="4" w:name="_Toc318099771"/>
+      <w:bookmarkStart w:id="5" w:name="_Toc318099771"/>
       <w:r>
         <w:br w:type="page"/>
       </w:r>
@@ -292,7 +294,7 @@
     <w:bookmarkEnd w:id="1"/>
     <w:bookmarkEnd w:id="2"/>
     <w:bookmarkEnd w:id="3"/>
-    <w:bookmarkEnd w:id="4"/>
+    <w:bookmarkEnd w:id="5"/>
     <w:p>
       <w:pPr>
         <w:ind w:left="-567"/>
@@ -661,12 +663,7 @@
         <w:t xml:space="preserve">Die Schnittstellen zu den jetzigen Systemen haben wir bewusst ignoriert, da es nicht einfach gewesen wäre zu der Information zu kommen und sehr viel Zeit gekostet hätte. Zudem hätte das ganze auf einer Blockchain </w:t>
       </w:r>
       <w:r>
-        <w:t>aufgebaut werden können</w:t>
-      </w:r>
-      <w:bookmarkStart w:id="5" w:name="_GoBack"/>
-      <w:bookmarkEnd w:id="5"/>
-      <w:r>
-        <w:t>, damit die Sicherheit der Daten gewährleistet wird</w:t>
+        <w:t>aufgebaut werden können, damit die Sicherheit der Daten gewährleistet wird</w:t>
       </w:r>
       <w:r>
         <w:t>, da die Daten dezentral gespeichert werden</w:t>
@@ -5762,6 +5759,15 @@
 </file>
 
 <file path=customXml/item1.xml><?xml version="1.0" encoding="utf-8"?>
+<?mso-contentType ?>
+<FormTemplates xmlns="http://schemas.microsoft.com/sharepoint/v3/contenttype/forms">
+  <Display>DocumentLibraryForm</Display>
+  <Edit>DocumentLibraryForm</Edit>
+  <New>DocumentLibraryForm</New>
+</FormTemplates>
+</file>
+
+<file path=customXml/item2.xml><?xml version="1.0" encoding="utf-8"?>
 <p:properties xmlns:p="http://schemas.microsoft.com/office/2006/metadata/properties" xmlns:xsi="http://www.w3.org/2001/XMLSchema-instance" xmlns:pc="http://schemas.microsoft.com/office/infopath/2007/PartnerControls">
   <documentManagement>
     <lcf76f155ced4ddcb4097134ff3c332f xmlns="80ea8437-9da9-4c8e-827f-72aeed5f829a">
@@ -5770,15 +5776,6 @@
     <TaxCatchAll xmlns="11ceba1c-8638-4c24-8c74-242515d3a448" xsi:nil="true"/>
   </documentManagement>
 </p:properties>
-</file>
-
-<file path=customXml/item2.xml><?xml version="1.0" encoding="utf-8"?>
-<?mso-contentType ?>
-<FormTemplates xmlns="http://schemas.microsoft.com/sharepoint/v3/contenttype/forms">
-  <Display>DocumentLibraryForm</Display>
-  <Edit>DocumentLibraryForm</Edit>
-  <New>DocumentLibraryForm</New>
-</FormTemplates>
 </file>
 
 <file path=customXml/item3.xml><?xml version="1.0" encoding="utf-8"?>
@@ -6029,20 +6026,20 @@
 </file>
 
 <file path=customXml/itemProps1.xml><?xml version="1.0" encoding="utf-8"?>
+<ds:datastoreItem xmlns:ds="http://schemas.openxmlformats.org/officeDocument/2006/customXml" ds:itemID="{D4C5375C-35C7-4333-9619-45897004056B}">
+  <ds:schemaRefs>
+    <ds:schemaRef ds:uri="http://schemas.microsoft.com/sharepoint/v3/contenttype/forms"/>
+  </ds:schemaRefs>
+</ds:datastoreItem>
+</file>
+
+<file path=customXml/itemProps2.xml><?xml version="1.0" encoding="utf-8"?>
 <ds:datastoreItem xmlns:ds="http://schemas.openxmlformats.org/officeDocument/2006/customXml" ds:itemID="{FE6D02D6-DE34-4768-971E-DB05F086D80B}">
   <ds:schemaRefs>
     <ds:schemaRef ds:uri="http://schemas.microsoft.com/office/2006/metadata/properties"/>
     <ds:schemaRef ds:uri="http://schemas.microsoft.com/office/infopath/2007/PartnerControls"/>
     <ds:schemaRef ds:uri="80ea8437-9da9-4c8e-827f-72aeed5f829a"/>
     <ds:schemaRef ds:uri="11ceba1c-8638-4c24-8c74-242515d3a448"/>
-  </ds:schemaRefs>
-</ds:datastoreItem>
-</file>
-
-<file path=customXml/itemProps2.xml><?xml version="1.0" encoding="utf-8"?>
-<ds:datastoreItem xmlns:ds="http://schemas.openxmlformats.org/officeDocument/2006/customXml" ds:itemID="{D4C5375C-35C7-4333-9619-45897004056B}">
-  <ds:schemaRefs>
-    <ds:schemaRef ds:uri="http://schemas.microsoft.com/sharepoint/v3/contenttype/forms"/>
   </ds:schemaRefs>
 </ds:datastoreItem>
 </file>
@@ -6067,7 +6064,7 @@
 </file>
 
 <file path=customXml/itemProps4.xml><?xml version="1.0" encoding="utf-8"?>
-<ds:datastoreItem xmlns:ds="http://schemas.openxmlformats.org/officeDocument/2006/customXml" ds:itemID="{9B644F1D-04E5-48C4-A440-8B760B30C448}">
+<ds:datastoreItem xmlns:ds="http://schemas.openxmlformats.org/officeDocument/2006/customXml" ds:itemID="{E8A37FFE-02CB-48A5-A891-E849F5ABCA66}">
   <ds:schemaRefs>
     <ds:schemaRef ds:uri="http://schemas.openxmlformats.org/officeDocument/2006/bibliography"/>
   </ds:schemaRefs>

</xml_diff>